<commit_message>
Redid all tracks, edited voice piece and re-recorded, imported sounds of footsetps, swings, hammer, heavy breathing, wind howling, and a cinematic background sound
</commit_message>
<xml_diff>
--- a/Sound Sources.docx
+++ b/Sound Sources.docx
@@ -39,6 +39,9 @@
     <w:p>
       <w:r>
         <w:t>Sound 1</w:t>
+      </w:r>
+      <w:r>
+        <w:t xml:space="preserve"> (Track 2)</w:t>
       </w:r>
     </w:p>
     <w:p>
@@ -124,6 +127,9 @@
       <w:r>
         <w:t>Sound 2</w:t>
       </w:r>
+      <w:r>
+        <w:t xml:space="preserve"> (track 3)</w:t>
+      </w:r>
     </w:p>
     <w:p>
       <w:r>
@@ -205,15 +211,30 @@
       <w:r>
         <w:t>Sound 3</w:t>
       </w:r>
-    </w:p>
-    <w:p>
-      <w:r>
-        <w:t>Title: swings</w:t>
-      </w:r>
-    </w:p>
-    <w:p>
-      <w:r>
-        <w:t xml:space="preserve">Creator: </w:t>
+      <w:r>
+        <w:t xml:space="preserve"> (Track 7)</w:t>
+      </w:r>
+    </w:p>
+    <w:p>
+      <w:r>
+        <w:rPr>
+          <w:u w:val="single"/>
+        </w:rPr>
+        <w:t>Title:</w:t>
+      </w:r>
+      <w:r>
+        <w:t xml:space="preserve"> swings</w:t>
+      </w:r>
+    </w:p>
+    <w:p>
+      <w:r>
+        <w:rPr>
+          <w:u w:val="single"/>
+        </w:rPr>
+        <w:t>Creator:</w:t>
+      </w:r>
+      <w:r>
+        <w:t xml:space="preserve"> </w:t>
       </w:r>
       <w:proofErr w:type="spellStart"/>
       <w:r>
@@ -223,7 +244,13 @@
     </w:p>
     <w:p>
       <w:r>
-        <w:t>Date Uploaded: February 2</w:t>
+        <w:rPr>
+          <w:u w:val="single"/>
+        </w:rPr>
+        <w:t>Date Uploaded:</w:t>
+      </w:r>
+      <w:r>
+        <w:t xml:space="preserve"> February 2</w:t>
       </w:r>
       <w:r>
         <w:rPr>
@@ -237,7 +264,13 @@
     </w:p>
     <w:p>
       <w:r>
-        <w:t xml:space="preserve">URL: </w:t>
+        <w:rPr>
+          <w:u w:val="single"/>
+        </w:rPr>
+        <w:t>URL:</w:t>
+      </w:r>
+      <w:r>
+        <w:t xml:space="preserve"> </w:t>
       </w:r>
       <w:hyperlink r:id="rId6" w:history="1">
         <w:r>
@@ -253,10 +286,13 @@
     </w:p>
     <w:p>
       <w:r>
-        <w:t xml:space="preserve">License: CC-BY – </w:t>
-      </w:r>
-      <w:r>
-        <w:t>used this as background music, I cut the end of the track because it was too long for how much I needed, the licensor doesn’t endorse me in any way</w:t>
+        <w:rPr>
+          <w:u w:val="single"/>
+        </w:rPr>
+        <w:t>License:</w:t>
+      </w:r>
+      <w:r>
+        <w:t xml:space="preserve"> CC-BY – used this as background music, I cut the end of the track because it was too long for how much I needed, the licensor doesn’t endorse me in any way</w:t>
       </w:r>
       <w:r>
         <w:t>, I faded in and out at the beginning and end of the section I used</w:t>
@@ -267,15 +303,30 @@
       <w:r>
         <w:t>Sound 4</w:t>
       </w:r>
-    </w:p>
-    <w:p>
-      <w:r>
-        <w:t>Title: Footsteps, Dry Leaves, G</w:t>
-      </w:r>
-    </w:p>
-    <w:p>
-      <w:r>
-        <w:t xml:space="preserve">Creator: </w:t>
+      <w:r>
+        <w:t xml:space="preserve"> (track 4 &amp; 5)</w:t>
+      </w:r>
+    </w:p>
+    <w:p>
+      <w:r>
+        <w:rPr>
+          <w:u w:val="single"/>
+        </w:rPr>
+        <w:t>Title:</w:t>
+      </w:r>
+      <w:r>
+        <w:t xml:space="preserve"> Footsteps, Dry Leaves, G</w:t>
+      </w:r>
+    </w:p>
+    <w:p>
+      <w:r>
+        <w:rPr>
+          <w:u w:val="single"/>
+        </w:rPr>
+        <w:t>Creator:</w:t>
+      </w:r>
+      <w:r>
+        <w:t xml:space="preserve"> </w:t>
       </w:r>
       <w:proofErr w:type="spellStart"/>
       <w:r>
@@ -285,7 +336,13 @@
     </w:p>
     <w:p>
       <w:r>
-        <w:t>Date Uploaded: June 16</w:t>
+        <w:rPr>
+          <w:u w:val="single"/>
+        </w:rPr>
+        <w:t>Date Uploaded:</w:t>
+      </w:r>
+      <w:r>
+        <w:t xml:space="preserve"> June 16</w:t>
       </w:r>
       <w:r>
         <w:rPr>
@@ -299,7 +356,13 @@
     </w:p>
     <w:p>
       <w:r>
-        <w:t xml:space="preserve">URL: </w:t>
+        <w:rPr>
+          <w:u w:val="single"/>
+        </w:rPr>
+        <w:t>URL:</w:t>
+      </w:r>
+      <w:r>
+        <w:t xml:space="preserve"> </w:t>
       </w:r>
       <w:hyperlink r:id="rId7" w:history="1">
         <w:r>
@@ -315,35 +378,62 @@
     </w:p>
     <w:p>
       <w:r>
-        <w:t>License: CC-BY – used this as background music, I increased the speed of the running and faded in and out of it, I also created 2 copies of the increased speed section and pasted it in a new track with a little lag to give the impression of 2 people running, me and my friend</w:t>
+        <w:rPr>
+          <w:u w:val="single"/>
+        </w:rPr>
+        <w:t>License:</w:t>
+      </w:r>
+      <w:r>
+        <w:t xml:space="preserve"> CC-BY – used this as background music, I increased the speed of the running and faded in and out of it, I also created 2 copies of the increased speed section and pasted it in a new track with a little lag to give the impression of 2 people running, me and my friend</w:t>
       </w:r>
     </w:p>
     <w:p/>
     <w:p>
       <w:r>
-        <w:t>Sound 5 --- maybe use?</w:t>
-      </w:r>
-    </w:p>
-    <w:p>
-      <w:r>
-        <w:t xml:space="preserve">Title: </w:t>
+        <w:t>Sound 6 (track 6)</w:t>
+      </w:r>
+    </w:p>
+    <w:p>
+      <w:r>
+        <w:rPr>
+          <w:u w:val="single"/>
+        </w:rPr>
+        <w:t>Title:</w:t>
+      </w:r>
+      <w:r>
+        <w:t xml:space="preserve"> cine background8</w:t>
+      </w:r>
+    </w:p>
+    <w:p>
+      <w:pPr>
+        <w:rPr>
+          <w:rFonts w:eastAsia="Times New Roman"/>
+        </w:rPr>
+      </w:pPr>
+      <w:r>
+        <w:rPr>
+          <w:u w:val="single"/>
+        </w:rPr>
+        <w:t>Creator:</w:t>
+      </w:r>
+      <w:r>
+        <w:t xml:space="preserve"> </w:t>
       </w:r>
       <w:proofErr w:type="spellStart"/>
       <w:r>
-        <w:t>Two_Kids_Running_Heavy_Breathes</w:t>
+        <w:t>Hoerspielswerkstatt_HEF</w:t>
       </w:r>
       <w:proofErr w:type="spellEnd"/>
     </w:p>
     <w:p>
       <w:r>
-        <w:t>Creator: Tdude9000</w:t>
-      </w:r>
-      <w:bookmarkStart w:id="0" w:name="_GoBack"/>
-      <w:bookmarkEnd w:id="0"/>
-    </w:p>
-    <w:p>
-      <w:r>
-        <w:t>Date Uploaded: December 19</w:t>
+        <w:rPr>
+          <w:u w:val="single"/>
+        </w:rPr>
+        <w:t>Date Uploaded:</w:t>
+      </w:r>
+      <w:r>
+        <w:t xml:space="preserve"> April 17</w:t>
       </w:r>
       <w:r>
         <w:rPr>
@@ -352,20 +442,26 @@
         <w:t>th</w:t>
       </w:r>
       <w:r>
-        <w:t>, 2011</w:t>
-      </w:r>
-    </w:p>
-    <w:p>
-      <w:r>
+        <w:t>, 2015</w:t>
+      </w:r>
+    </w:p>
+    <w:p>
+      <w:r>
+        <w:rPr>
+          <w:u w:val="single"/>
+        </w:rPr>
         <w:lastRenderedPageBreak/>
-        <w:t xml:space="preserve">URL: </w:t>
+        <w:t>URL:</w:t>
+      </w:r>
+      <w:r>
+        <w:t xml:space="preserve"> </w:t>
       </w:r>
       <w:hyperlink r:id="rId8" w:history="1">
         <w:r>
           <w:rPr>
             <w:rStyle w:val="Hyperlink"/>
           </w:rPr>
-          <w:t>http://freesound.org/people/Tdude9000/sounds/138311/</w:t>
+          <w:t>http://freesound.org/people/Hoerspielwerkstatt_HEF/sounds/270899/</w:t>
         </w:r>
       </w:hyperlink>
       <w:r>
@@ -374,12 +470,161 @@
     </w:p>
     <w:p>
       <w:r>
+        <w:rPr>
+          <w:u w:val="single"/>
+        </w:rPr>
         <w:t>License:</w:t>
       </w:r>
       <w:r>
-        <w:t xml:space="preserve"> CC-BY </w:t>
-      </w:r>
-    </w:p>
+        <w:t xml:space="preserve"> CC-BY – used a section of the piece, lowered the volume</w:t>
+      </w:r>
+    </w:p>
+    <w:p/>
+    <w:p>
+      <w:r>
+        <w:t>Sound 7 (track 7)</w:t>
+      </w:r>
+    </w:p>
+    <w:p>
+      <w:r>
+        <w:rPr>
+          <w:u w:val="single"/>
+        </w:rPr>
+        <w:t>Title:</w:t>
+      </w:r>
+      <w:r>
+        <w:t xml:space="preserve"> woman breathing heavily horror stress sex</w:t>
+      </w:r>
+    </w:p>
+    <w:p>
+      <w:pPr>
+        <w:rPr>
+          <w:rFonts w:eastAsia="Times New Roman"/>
+        </w:rPr>
+      </w:pPr>
+      <w:r>
+        <w:rPr>
+          <w:u w:val="single"/>
+        </w:rPr>
+        <w:t>Creator:</w:t>
+      </w:r>
+      <w:r>
+        <w:t xml:space="preserve"> </w:t>
+      </w:r>
+      <w:proofErr w:type="spellStart"/>
+      <w:r>
+        <w:t>bulbastre</w:t>
+      </w:r>
+      <w:proofErr w:type="spellEnd"/>
+    </w:p>
+    <w:p>
+      <w:r>
+        <w:rPr>
+          <w:u w:val="single"/>
+        </w:rPr>
+        <w:t>Date Uploaded:</w:t>
+      </w:r>
+      <w:r>
+        <w:t xml:space="preserve"> August 30</w:t>
+      </w:r>
+      <w:r>
+        <w:rPr>
+          <w:vertAlign w:val="superscript"/>
+        </w:rPr>
+        <w:t>th</w:t>
+      </w:r>
+      <w:r>
+        <w:t>, 2010</w:t>
+      </w:r>
+    </w:p>
+    <w:p>
+      <w:r>
+        <w:rPr>
+          <w:u w:val="single"/>
+        </w:rPr>
+        <w:t>URL:</w:t>
+      </w:r>
+      <w:r>
+        <w:t xml:space="preserve"> </w:t>
+      </w:r>
+      <w:hyperlink r:id="rId9" w:history="1">
+        <w:r>
+          <w:rPr>
+            <w:rStyle w:val="Hyperlink"/>
+          </w:rPr>
+          <w:t>http://freesound.org/people/bulbastre/sounds/103991/</w:t>
+        </w:r>
+      </w:hyperlink>
+      <w:r>
+        <w:t xml:space="preserve"> </w:t>
+      </w:r>
+    </w:p>
+    <w:p>
+      <w:bookmarkStart w:id="0" w:name="_GoBack"/>
+      <w:r>
+        <w:rPr>
+          <w:u w:val="single"/>
+        </w:rPr>
+        <w:t>License:</w:t>
+      </w:r>
+      <w:r>
+        <w:t xml:space="preserve"> </w:t>
+      </w:r>
+      <w:bookmarkEnd w:id="0"/>
+      <w:r>
+        <w:t>CC-BY –</w:t>
+      </w:r>
+      <w:r>
+        <w:t xml:space="preserve"> cut out a section of the sound, increased its speed, and used it twice, the 2</w:t>
+      </w:r>
+      <w:r>
+        <w:rPr>
+          <w:vertAlign w:val="superscript"/>
+        </w:rPr>
+        <w:t>nd</w:t>
+      </w:r>
+      <w:r>
+        <w:t xml:space="preserve"> time with a little lag to give the impression of 2 people breathing heavily</w:t>
+      </w:r>
+    </w:p>
+    <w:p/>
+    <w:p/>
+    <w:p>
+      <w:r>
+        <w:t>NEXT SOUND TRACK</w:t>
+      </w:r>
+    </w:p>
+    <w:p>
+      <w:r>
+        <w:t>Title:</w:t>
+      </w:r>
+    </w:p>
+    <w:p>
+      <w:pPr>
+        <w:rPr>
+          <w:rFonts w:eastAsia="Times New Roman"/>
+        </w:rPr>
+      </w:pPr>
+      <w:r>
+        <w:t>Creator:</w:t>
+      </w:r>
+    </w:p>
+    <w:p>
+      <w:r>
+        <w:t>Date Uploaded:</w:t>
+      </w:r>
+    </w:p>
+    <w:p>
+      <w:r>
+        <w:t>URL:</w:t>
+      </w:r>
+    </w:p>
+    <w:p>
+      <w:r>
+        <w:t>License:</w:t>
+      </w:r>
+    </w:p>
+    <w:p/>
     <w:sectPr>
       <w:pgSz w:w="12240" w:h="15840"/>
       <w:pgMar w:top="1440" w:right="1440" w:bottom="1440" w:left="1440" w:header="720" w:footer="720" w:gutter="0"/>

</xml_diff>